<commit_message>
functions to get 2d parameter fit
</commit_message>
<xml_diff>
--- a/writeup12.docx
+++ b/writeup12.docx
@@ -9683,16 +9683,7 @@
           <w:sz w:val="22"/>
           <w:szCs w:val="22"/>
         </w:rPr>
-        <w:t xml:space="preserve">threshold </w:t>
-      </w:r>
-      <w:r>
-        <w:rPr>
-          <w:rFonts w:ascii="Times New Roman" w:hAnsi="Times New Roman"/>
-          <w:color w:val="000000" w:themeColor="text1"/>
-          <w:sz w:val="22"/>
-          <w:szCs w:val="22"/>
-        </w:rPr>
-        <w:t xml:space="preserve">is </w:t>
+        <w:t xml:space="preserve">threshold is </w:t>
       </w:r>
       <w:r>
         <w:rPr>
@@ -12020,7 +12011,6 @@
         </w:rPr>
         <w:t xml:space="preserve"> </w:t>
       </w:r>
-      <w:proofErr w:type="spellStart"/>
       <w:r>
         <w:rPr>
           <w:rFonts w:ascii="Times New Roman" w:hAnsi="Times New Roman"/>
@@ -12041,7 +12031,6 @@
         </w:rPr>
         <w:t>bservers</w:t>
       </w:r>
-      <w:proofErr w:type="spellEnd"/>
       <w:r>
         <w:rPr>
           <w:rFonts w:ascii="Times New Roman" w:hAnsi="Times New Roman"/>
@@ -12331,7 +12320,6 @@
         </w:rPr>
         <w:t xml:space="preserve">, which was considered a practice session. At the beginning of the practice session, </w:t>
       </w:r>
-      <w:proofErr w:type="spellStart"/>
       <w:r>
         <w:rPr>
           <w:rFonts w:ascii="Times New Roman" w:hAnsi="Times New Roman"/>
@@ -12342,7 +12330,6 @@
         </w:rPr>
         <w:t>observers</w:t>
       </w:r>
-      <w:proofErr w:type="spellEnd"/>
       <w:r>
         <w:rPr>
           <w:rFonts w:ascii="Times New Roman" w:hAnsi="Times New Roman"/>
@@ -12373,7 +12360,6 @@
         </w:rPr>
         <w:t xml:space="preserve">for the definition of an acquisition). In the familiarization acquisition, </w:t>
       </w:r>
-      <w:proofErr w:type="spellStart"/>
       <w:r>
         <w:rPr>
           <w:rFonts w:ascii="Times New Roman" w:hAnsi="Times New Roman"/>
@@ -12384,7 +12370,6 @@
         </w:rPr>
         <w:t>observers</w:t>
       </w:r>
-      <w:proofErr w:type="spellEnd"/>
       <w:r>
         <w:rPr>
           <w:rFonts w:ascii="Times New Roman" w:hAnsi="Times New Roman"/>
@@ -12394,7 +12379,6 @@
         </w:rPr>
         <w:t xml:space="preserve"> performed 40 trials of the task using images with covariance scale factor 0.00 (10 easy trials, 10 moderate trials, and 20 regular trials). In the easy trials, the </w:t>
       </w:r>
-      <w:proofErr w:type="spellStart"/>
       <w:r>
         <w:rPr>
           <w:rFonts w:ascii="Times New Roman" w:hAnsi="Times New Roman"/>
@@ -12405,7 +12389,6 @@
         </w:rPr>
         <w:t>observers</w:t>
       </w:r>
-      <w:proofErr w:type="spellEnd"/>
       <w:r>
         <w:rPr>
           <w:rFonts w:ascii="Times New Roman" w:hAnsi="Times New Roman"/>
@@ -12646,7 +12629,6 @@
         </w:rPr>
         <w:t xml:space="preserve">. The data of all </w:t>
       </w:r>
-      <w:proofErr w:type="spellStart"/>
       <w:r>
         <w:rPr>
           <w:rFonts w:ascii="Times New Roman" w:hAnsi="Times New Roman"/>
@@ -12657,7 +12639,6 @@
         </w:rPr>
         <w:t>observers</w:t>
       </w:r>
-      <w:proofErr w:type="spellEnd"/>
       <w:r>
         <w:rPr>
           <w:rFonts w:ascii="Times New Roman" w:hAnsi="Times New Roman"/>
@@ -13824,7 +13805,6 @@
         </w:rPr>
         <w:t xml:space="preserve"> and obtained consent for the experiments. The experimenter then tested the observers for normal visual acuity and color vision. The observers were then taken to the dark room where the observers were described the task and familiarized with the display, chin rest, and response box. Once familiar, the </w:t>
       </w:r>
-      <w:proofErr w:type="spellStart"/>
       <w:r>
         <w:rPr>
           <w:rFonts w:ascii="Times New Roman" w:hAnsi="Times New Roman"/>
@@ -13834,7 +13814,6 @@
         </w:rPr>
         <w:t>observers</w:t>
       </w:r>
-      <w:proofErr w:type="spellEnd"/>
       <w:r>
         <w:rPr>
           <w:rFonts w:ascii="Times New Roman" w:hAnsi="Times New Roman"/>
@@ -13843,7 +13822,6 @@
         </w:rPr>
         <w:t xml:space="preserve"> were dark adapted (by sitting in the dark room for approximately 5 minutes). Once ready, the </w:t>
       </w:r>
-      <w:proofErr w:type="spellStart"/>
       <w:r>
         <w:rPr>
           <w:rFonts w:ascii="Times New Roman" w:hAnsi="Times New Roman"/>
@@ -13853,7 +13831,6 @@
         </w:rPr>
         <w:t>observers</w:t>
       </w:r>
-      <w:proofErr w:type="spellEnd"/>
       <w:r>
         <w:rPr>
           <w:rFonts w:ascii="Times New Roman" w:hAnsi="Times New Roman"/>
@@ -13862,7 +13839,6 @@
         </w:rPr>
         <w:t xml:space="preserve"> performed the familiarization acquisition. After the familiarization acquisition, the </w:t>
       </w:r>
-      <w:proofErr w:type="spellStart"/>
       <w:r>
         <w:rPr>
           <w:rFonts w:ascii="Times New Roman" w:hAnsi="Times New Roman"/>
@@ -13872,7 +13848,6 @@
         </w:rPr>
         <w:t>observers</w:t>
       </w:r>
-      <w:proofErr w:type="spellEnd"/>
       <w:r>
         <w:rPr>
           <w:rFonts w:ascii="Times New Roman" w:hAnsi="Times New Roman"/>
@@ -37562,7 +37537,7 @@
   <w:num w:numId="3">
     <w:abstractNumId w:val="2"/>
     <w:lvlOverride w:ilvl="0">
-      <w:lvl w:ilvl="0" w:tplc="C98A6F74">
+      <w:lvl w:ilvl="0" w:tplc="FC32CBFA">
         <w:start w:val="1"/>
         <w:numFmt w:val="decimal"/>
         <w:lvlText w:val="%1."/>
@@ -37591,7 +37566,7 @@
       </w:lvl>
     </w:lvlOverride>
     <w:lvlOverride w:ilvl="1">
-      <w:lvl w:ilvl="1" w:tplc="2992349E">
+      <w:lvl w:ilvl="1" w:tplc="C1CE7B58">
         <w:start w:val="1"/>
         <w:numFmt w:val="decimal"/>
         <w:lvlText w:val="%2."/>
@@ -37620,7 +37595,7 @@
       </w:lvl>
     </w:lvlOverride>
     <w:lvlOverride w:ilvl="2">
-      <w:lvl w:ilvl="2" w:tplc="F5A8C270">
+      <w:lvl w:ilvl="2" w:tplc="55E4949A">
         <w:start w:val="1"/>
         <w:numFmt w:val="decimal"/>
         <w:lvlText w:val="%3."/>
@@ -37649,7 +37624,7 @@
       </w:lvl>
     </w:lvlOverride>
     <w:lvlOverride w:ilvl="3">
-      <w:lvl w:ilvl="3" w:tplc="DD5CBA90">
+      <w:lvl w:ilvl="3" w:tplc="4170F01E">
         <w:start w:val="1"/>
         <w:numFmt w:val="decimal"/>
         <w:lvlText w:val="%4."/>
@@ -37678,7 +37653,7 @@
       </w:lvl>
     </w:lvlOverride>
     <w:lvlOverride w:ilvl="4">
-      <w:lvl w:ilvl="4" w:tplc="9A88D540">
+      <w:lvl w:ilvl="4" w:tplc="4DFE7792">
         <w:start w:val="1"/>
         <w:numFmt w:val="decimal"/>
         <w:lvlText w:val="%5."/>
@@ -37707,7 +37682,7 @@
       </w:lvl>
     </w:lvlOverride>
     <w:lvlOverride w:ilvl="5">
-      <w:lvl w:ilvl="5" w:tplc="A2F88DCC">
+      <w:lvl w:ilvl="5" w:tplc="87AE9388">
         <w:start w:val="1"/>
         <w:numFmt w:val="decimal"/>
         <w:lvlText w:val="%6."/>
@@ -37736,7 +37711,7 @@
       </w:lvl>
     </w:lvlOverride>
     <w:lvlOverride w:ilvl="6">
-      <w:lvl w:ilvl="6" w:tplc="781EBB3E">
+      <w:lvl w:ilvl="6" w:tplc="50928800">
         <w:start w:val="1"/>
         <w:numFmt w:val="decimal"/>
         <w:lvlText w:val="%7."/>
@@ -37765,7 +37740,7 @@
       </w:lvl>
     </w:lvlOverride>
     <w:lvlOverride w:ilvl="7">
-      <w:lvl w:ilvl="7" w:tplc="BB1E1894">
+      <w:lvl w:ilvl="7" w:tplc="0DA82C82">
         <w:start w:val="1"/>
         <w:numFmt w:val="decimal"/>
         <w:lvlText w:val="%8."/>
@@ -37794,7 +37769,7 @@
       </w:lvl>
     </w:lvlOverride>
     <w:lvlOverride w:ilvl="8">
-      <w:lvl w:ilvl="8" w:tplc="649048A2">
+      <w:lvl w:ilvl="8" w:tplc="CAA81324">
         <w:start w:val="1"/>
         <w:numFmt w:val="decimal"/>
         <w:lvlText w:val="%9."/>

</xml_diff>